<commit_message>
Update Automationtest + TestAPI+ TestCase
</commit_message>
<xml_diff>
--- a/Test-US16/KẾT QUẢ TEST API US16.docx
+++ b/Test-US16/KẾT QUẢ TEST API US16.docx
@@ -252,6 +252,14 @@
         </w:rPr>
         <w:t>http://localhost:8080/api/admin/backup</w:t>
       </w:r>
+      <w:r>
+        <w:rPr>
+          <w:rFonts w:ascii="Times New Roman" w:hAnsi="Times New Roman" w:cs="Times New Roman"/>
+          <w:sz w:val="28"/>
+          <w:szCs w:val="28"/>
+        </w:rPr>
+        <w:t>s</w:t>
+      </w:r>
     </w:p>
     <w:p>
       <w:pPr>
@@ -566,6 +574,14 @@
         </w:rPr>
         <w:t>http://localhost:8080/api/admin/backup</w:t>
       </w:r>
+      <w:r>
+        <w:rPr>
+          <w:rFonts w:ascii="Times New Roman" w:hAnsi="Times New Roman" w:cs="Times New Roman"/>
+          <w:sz w:val="28"/>
+          <w:szCs w:val="28"/>
+        </w:rPr>
+        <w:t>/files</w:t>
+      </w:r>
     </w:p>
     <w:p>
       <w:pPr>
@@ -610,8 +626,6 @@
         </w:rPr>
         <w:t>Headers:</w:t>
       </w:r>
-      <w:bookmarkStart w:id="0" w:name="_GoBack"/>
-      <w:bookmarkEnd w:id="0"/>
     </w:p>
     <w:p>
       <w:pPr>
@@ -813,6 +827,14 @@
         </w:rPr>
         <w:t>http://localhost:8080/api/admin/backup</w:t>
       </w:r>
+      <w:r>
+        <w:rPr>
+          <w:rFonts w:ascii="Times New Roman" w:hAnsi="Times New Roman" w:cs="Times New Roman"/>
+          <w:sz w:val="28"/>
+          <w:szCs w:val="28"/>
+        </w:rPr>
+        <w:t>s/history</w:t>
+      </w:r>
     </w:p>
     <w:p>
       <w:pPr>
@@ -874,6 +896,8 @@
         </w:rPr>
         <w:t>Authorization: Bearer ADMIN_TOKEN</w:t>
       </w:r>
+      <w:bookmarkStart w:id="0" w:name="_GoBack"/>
+      <w:bookmarkEnd w:id="0"/>
     </w:p>
     <w:p>
       <w:pPr>
@@ -1219,15 +1243,7 @@
           <w:sz w:val="28"/>
           <w:szCs w:val="28"/>
         </w:rPr>
-        <w:t>]</w:t>
-      </w:r>
-      <w:r>
-        <w:rPr>
-          <w:rFonts w:ascii="Times New Roman" w:hAnsi="Times New Roman" w:cs="Times New Roman"/>
-          <w:sz w:val="28"/>
-          <w:szCs w:val="28"/>
-        </w:rPr>
-        <w:t xml:space="preserve"> </w:t>
+        <w:t xml:space="preserve">] </w:t>
       </w:r>
     </w:p>
     <w:p>

</xml_diff>